<commit_message>
Refactorización completa del servicio de notificaciones y sincronización de archivos locales
</commit_message>
<xml_diff>
--- a/back/recursos/Plantillas/CD_CA_SUB.docx
+++ b/back/recursos/Plantillas/CD_CA_SUB.docx
@@ -209,7 +209,7 @@
                   <w:enabled/>
                   <w:calcOnExit w:val="0"/>
                   <w:textInput>
-                    <w:maxLength w:val="20"/>
+                    <w:maxLength w:val="50"/>
                     <w:format w:val="UPPERCASE"/>
                   </w:textInput>
                 </w:ffData>
@@ -404,7 +404,7 @@
                   <w:enabled/>
                   <w:calcOnExit w:val="0"/>
                   <w:textInput>
-                    <w:maxLength w:val="20"/>
+                    <w:maxLength w:val="50"/>
                     <w:format w:val="UPPERCASE"/>
                   </w:textInput>
                 </w:ffData>

</xml_diff>